<commit_message>
fix: Prevent registering notes with colon as speakers
</commit_message>
<xml_diff>
--- a/DialogueImplementationTool.Tests/Samples/Documents/[Locked] Brina Cross City Scenes.docx
+++ b/DialogueImplementationTool.Tests/Samples/Documents/[Locked] Brina Cross City Scenes.docx
@@ -244,6 +244,7 @@
       <w:hyperlink r:id="rId2">
         <w:r>
           <w:rPr>
+            <w:rStyle w:val="ListLabel46"/>
             <w:color w:val="1155CC"/>
             <w:u w:val="single"/>
           </w:rPr>
@@ -426,6 +427,30 @@
         </w:numPr>
         <w:rPr/>
       </w:pPr>
+      <w:r>
+        <w:rPr>
+          <w:color w:val="FF9900"/>
+        </w:rPr>
+        <w:t>[</w:t>
+      </w:r>
+      <w:r>
+        <w:rPr>
+          <w:color w:val="FF9900"/>
+        </w:rPr>
+        <w:t>tone: happy</w:t>
+      </w:r>
+      <w:r>
+        <w:rPr>
+          <w:color w:val="FF9900"/>
+        </w:rPr>
+        <w:t>]</w:t>
+      </w:r>
+      <w:r>
+        <w:rPr>
+          <w:b/>
+        </w:rPr>
+        <w:t xml:space="preserve"> </w:t>
+      </w:r>
       <w:r>
         <w:rPr/>
         <w:t>Claxter! How are you doing today?</w:t>
@@ -1837,6 +1862,7 @@
     <w:qFormat/>
     <w:pPr>
       <w:widowControl/>
+      <w:suppressAutoHyphens w:val="true"/>
       <w:bidi w:val="0"/>
       <w:spacing w:lineRule="auto" w:line="276" w:before="0" w:after="0"/>
       <w:jc w:val="left"/>
@@ -1851,7 +1877,7 @@
     </w:rPr>
   </w:style>
   <w:style w:type="paragraph" w:styleId="Heading1">
-    <w:name w:val="Heading 1"/>
+    <w:name w:val="heading 1"/>
     <w:basedOn w:val="Normal"/>
     <w:next w:val="Normal"/>
     <w:uiPriority w:val="9"/>
@@ -1868,7 +1894,7 @@
     </w:rPr>
   </w:style>
   <w:style w:type="paragraph" w:styleId="Heading2">
-    <w:name w:val="Heading 2"/>
+    <w:name w:val="heading 2"/>
     <w:basedOn w:val="Normal"/>
     <w:next w:val="Normal"/>
     <w:uiPriority w:val="9"/>
@@ -1886,7 +1912,7 @@
     </w:rPr>
   </w:style>
   <w:style w:type="paragraph" w:styleId="Heading3">
-    <w:name w:val="Heading 3"/>
+    <w:name w:val="heading 3"/>
     <w:basedOn w:val="Normal"/>
     <w:next w:val="Normal"/>
     <w:uiPriority w:val="9"/>
@@ -1905,7 +1931,7 @@
     </w:rPr>
   </w:style>
   <w:style w:type="paragraph" w:styleId="Heading4">
-    <w:name w:val="Heading 4"/>
+    <w:name w:val="heading 4"/>
     <w:basedOn w:val="Normal"/>
     <w:next w:val="Normal"/>
     <w:uiPriority w:val="9"/>
@@ -1925,7 +1951,7 @@
     </w:rPr>
   </w:style>
   <w:style w:type="paragraph" w:styleId="Heading5">
-    <w:name w:val="Heading 5"/>
+    <w:name w:val="heading 5"/>
     <w:basedOn w:val="Normal"/>
     <w:next w:val="Normal"/>
     <w:uiPriority w:val="9"/>
@@ -1943,7 +1969,7 @@
     </w:rPr>
   </w:style>
   <w:style w:type="paragraph" w:styleId="Heading6">
-    <w:name w:val="Heading 6"/>
+    <w:name w:val="heading 6"/>
     <w:basedOn w:val="Normal"/>
     <w:next w:val="Normal"/>
     <w:uiPriority w:val="9"/>
@@ -2008,7 +2034,7 @@
     </w:rPr>
   </w:style>
   <w:style w:type="paragraph" w:styleId="Caption">
-    <w:name w:val="Caption"/>
+    <w:name w:val="caption"/>
     <w:basedOn w:val="Normal"/>
     <w:qFormat/>
     <w:pPr>

</xml_diff>

<commit_message>
feat: Add test case for belongs to previous line checker
</commit_message>
<xml_diff>
--- a/DialogueImplementationTool.Tests/Samples/Documents/[Locked] Brina Cross City Scenes.docx
+++ b/DialogueImplementationTool.Tests/Samples/Documents/[Locked] Brina Cross City Scenes.docx
@@ -1,6 +1,6 @@
 
 <file path=word/document.xml><?xml version="1.0" encoding="utf-8"?>
-<w:document xmlns:o="urn:schemas-microsoft-com:office:office" xmlns:r="http://schemas.openxmlformats.org/officeDocument/2006/relationships" xmlns:v="urn:schemas-microsoft-com:vml" xmlns:w="http://schemas.openxmlformats.org/wordprocessingml/2006/main" xmlns:w10="urn:schemas-microsoft-com:office:word" xmlns:wp="http://schemas.openxmlformats.org/drawingml/2006/wordprocessingDrawing" xmlns:wps="http://schemas.microsoft.com/office/word/2010/wordprocessingShape" xmlns:wpg="http://schemas.microsoft.com/office/word/2010/wordprocessingGroup" xmlns:mc="http://schemas.openxmlformats.org/markup-compatibility/2006" xmlns:wp14="http://schemas.microsoft.com/office/word/2010/wordprocessingDrawing" xmlns:w14="http://schemas.microsoft.com/office/word/2010/wordml" xmlns:w15="http://schemas.microsoft.com/office/word/2012/wordml" mc:Ignorable="w14 wp14 w15">
+<w:document xmlns:o="urn:schemas-microsoft-com:office:office" xmlns:r="http://schemas.openxmlformats.org/officeDocument/2006/relationships" xmlns:v="urn:schemas-microsoft-com:vml" xmlns:w="http://schemas.openxmlformats.org/wordprocessingml/2006/main" xmlns:w10="urn:schemas-microsoft-com:office:word" xmlns:wp="http://schemas.openxmlformats.org/drawingml/2006/wordprocessingDrawing" xmlns:pic="http://schemas.openxmlformats.org/drawingml/2006/picture" xmlns:wps="http://schemas.microsoft.com/office/word/2010/wordprocessingShape" xmlns:wpg="http://schemas.microsoft.com/office/word/2010/wordprocessingGroup" xmlns:mc="http://schemas.openxmlformats.org/markup-compatibility/2006" xmlns:wp14="http://schemas.microsoft.com/office/word/2010/wordprocessingDrawing" xmlns:w14="http://schemas.microsoft.com/office/word/2010/wordml" xmlns:w15="http://schemas.microsoft.com/office/word/2012/wordml" mc:Ignorable="w14 wp14 w15">
   <w:body>
     <w:p>
       <w:pPr>
@@ -244,7 +244,7 @@
       <w:hyperlink r:id="rId2">
         <w:r>
           <w:rPr>
-            <w:rStyle w:val="ListLabel46"/>
+            <w:rStyle w:val="Style3"/>
             <w:color w:val="1155CC"/>
             <w:u w:val="single"/>
           </w:rPr>
@@ -429,21 +429,27 @@
       </w:pPr>
       <w:r>
         <w:rPr>
+          <w:color w:val="9900FF"/>
+        </w:rPr>
+        <w:t>[</w:t>
+      </w:r>
+      <w:r>
+        <w:rPr>
+          <w:color w:val="9900FF"/>
+        </w:rPr>
+        <w:t>randomized</w:t>
+      </w:r>
+      <w:r>
+        <w:rPr>
+          <w:color w:val="9900FF"/>
+        </w:rPr>
+        <w:t xml:space="preserve">] </w:t>
+      </w:r>
+      <w:r>
+        <w:rPr>
           <w:color w:val="FF9900"/>
         </w:rPr>
-        <w:t>[</w:t>
-      </w:r>
-      <w:r>
-        <w:rPr>
-          <w:color w:val="FF9900"/>
-        </w:rPr>
-        <w:t>tone: happy</w:t>
-      </w:r>
-      <w:r>
-        <w:rPr>
-          <w:color w:val="FF9900"/>
-        </w:rPr>
-        <w:t>]</w:t>
+        <w:t>[tone: happy]</w:t>
       </w:r>
       <w:r>
         <w:rPr>
@@ -465,6 +471,56 @@
         </w:numPr>
         <w:rPr/>
       </w:pPr>
+      <w:r>
+        <w:rPr>
+          <w:color w:val="9900FF"/>
+        </w:rPr>
+        <w:t>[</w:t>
+      </w:r>
+      <w:r>
+        <w:rPr>
+          <w:color w:val="9900FF"/>
+        </w:rPr>
+        <w:t>belongs to previous line</w:t>
+      </w:r>
+      <w:r>
+        <w:rPr>
+          <w:color w:val="9900FF"/>
+        </w:rPr>
+        <w:t xml:space="preserve">] </w:t>
+      </w:r>
+      <w:r>
+        <w:rPr/>
+        <w:t>Anything special?</w:t>
+      </w:r>
+    </w:p>
+    <w:p>
+      <w:pPr>
+        <w:pStyle w:val="Normal"/>
+        <w:numPr>
+          <w:ilvl w:val="1"/>
+          <w:numId w:val="4"/>
+        </w:numPr>
+        <w:rPr/>
+      </w:pPr>
+      <w:r>
+        <w:rPr>
+          <w:color w:val="9900FF"/>
+        </w:rPr>
+        <w:t>[</w:t>
+      </w:r>
+      <w:r>
+        <w:rPr>
+          <w:color w:val="9900FF"/>
+        </w:rPr>
+        <w:t>randomized</w:t>
+      </w:r>
+      <w:r>
+        <w:rPr>
+          <w:color w:val="9900FF"/>
+        </w:rPr>
+        <w:t xml:space="preserve">] </w:t>
+      </w:r>
       <w:r>
         <w:rPr/>
         <w:t>Hello, how are you?</w:t>

</xml_diff>